<commit_message>
worked on code base some and changed 6x4 to 4x6 in specs
</commit_message>
<xml_diff>
--- a/documentation/Code Base.docx
+++ b/documentation/Code Base.docx
@@ -14,6 +14,8 @@
       <w:pPr>
         <w:jc w:val="center"/>
       </w:pPr>
+      <w:bookmarkStart w:id="0" w:name="_GoBack"/>
+      <w:bookmarkEnd w:id="0"/>
       <w:r>
         <w:rPr>
           <w:noProof/>
@@ -21,13 +23,717 @@
         <mc:AlternateContent>
           <mc:Choice Requires="wps">
             <w:drawing>
-              <wp:anchor distT="0" distB="0" distL="114300" distR="114300" simplePos="0" relativeHeight="251663360" behindDoc="0" locked="0" layoutInCell="1" allowOverlap="1" wp14:anchorId="01DE2090" wp14:editId="65662F0A">
+              <wp:anchor distT="0" distB="0" distL="114300" distR="114300" simplePos="0" relativeHeight="251665408" behindDoc="0" locked="0" layoutInCell="1" allowOverlap="1" wp14:anchorId="2B33D304" wp14:editId="490A9AF7">
                 <wp:simplePos x="0" y="0"/>
                 <wp:positionH relativeFrom="column">
-                  <wp:posOffset>2673763</wp:posOffset>
+                  <wp:posOffset>4842510</wp:posOffset>
                 </wp:positionH>
                 <wp:positionV relativeFrom="paragraph">
-                  <wp:posOffset>384810</wp:posOffset>
+                  <wp:posOffset>1414898</wp:posOffset>
+                </wp:positionV>
+                <wp:extent cx="1377315" cy="1490980"/>
+                <wp:effectExtent l="0" t="0" r="0" b="7620"/>
+                <wp:wrapSquare wrapText="bothSides"/>
+                <wp:docPr id="4" name="Text Box 4"/>
+                <wp:cNvGraphicFramePr/>
+                <a:graphic xmlns:a="http://schemas.openxmlformats.org/drawingml/2006/main">
+                  <a:graphicData uri="http://schemas.microsoft.com/office/word/2010/wordprocessingShape">
+                    <wps:wsp>
+                      <wps:cNvSpPr txBox="1"/>
+                      <wps:spPr>
+                        <a:xfrm>
+                          <a:off x="0" y="0"/>
+                          <a:ext cx="1377315" cy="1490980"/>
+                        </a:xfrm>
+                        <a:prstGeom prst="rect">
+                          <a:avLst/>
+                        </a:prstGeom>
+                        <a:noFill/>
+                        <a:ln>
+                          <a:noFill/>
+                        </a:ln>
+                        <a:effectLst/>
+                      </wps:spPr>
+                      <wps:style>
+                        <a:lnRef idx="0">
+                          <a:schemeClr val="accent1"/>
+                        </a:lnRef>
+                        <a:fillRef idx="0">
+                          <a:schemeClr val="accent1"/>
+                        </a:fillRef>
+                        <a:effectRef idx="0">
+                          <a:schemeClr val="accent1"/>
+                        </a:effectRef>
+                        <a:fontRef idx="minor">
+                          <a:schemeClr val="dk1"/>
+                        </a:fontRef>
+                      </wps:style>
+                      <wps:txbx>
+                        <w:txbxContent>
+                          <w:tbl>
+                            <w:tblPr>
+                              <w:tblStyle w:val="TableGrid"/>
+                              <w:tblW w:w="0" w:type="auto"/>
+                              <w:tblLook w:val="04A0" w:firstRow="1" w:lastRow="0" w:firstColumn="1" w:lastColumn="0" w:noHBand="0" w:noVBand="1"/>
+                            </w:tblPr>
+                            <w:tblGrid>
+                              <w:gridCol w:w="1871"/>
+                            </w:tblGrid>
+                            <w:tr>
+                              <w:tc>
+                                <w:tcPr>
+                                  <w:tcW w:w="1886" w:type="dxa"/>
+                                </w:tcPr>
+                                <w:p>
+                                  <w:pPr>
+                                    <w:jc w:val="center"/>
+                                  </w:pPr>
+                                  <w:r>
+                                    <w:t>index.html</w:t>
+                                  </w:r>
+                                </w:p>
+                              </w:tc>
+                            </w:tr>
+                          </w:tbl>
+                          <w:p>
+                            <w:pPr>
+                              <w:jc w:val="center"/>
+                              <w:rPr>
+                                <w:b/>
+                                <w:u w:val="single"/>
+                              </w:rPr>
+                            </w:pPr>
+                            <w:r>
+                              <w:rPr>
+                                <w:b/>
+                                <w:u w:val="single"/>
+                              </w:rPr>
+                              <w:t>Fields:</w:t>
+                            </w:r>
+                          </w:p>
+                          <w:p>
+                            <w:pPr>
+                              <w:jc w:val="center"/>
+                              <w:rPr>
+                                <w:b/>
+                                <w:u w:val="single"/>
+                              </w:rPr>
+                            </w:pPr>
+                            <w:r>
+                              <w:rPr>
+                                <w:b/>
+                                <w:u w:val="single"/>
+                              </w:rPr>
+                              <w:t>Constructors:</w:t>
+                            </w:r>
+                          </w:p>
+                          <w:p>
+                            <w:pPr>
+                              <w:jc w:val="center"/>
+                              <w:rPr>
+                                <w:b/>
+                                <w:u w:val="single"/>
+                              </w:rPr>
+                            </w:pPr>
+                          </w:p>
+                        </w:txbxContent>
+                      </wps:txbx>
+                      <wps:bodyPr rot="0" spcFirstLastPara="0" vertOverflow="overflow" horzOverflow="overflow" vert="horz" wrap="square" lIns="91440" tIns="45720" rIns="91440" bIns="45720" numCol="1" spcCol="0" rtlCol="0" fromWordArt="0" anchor="t" anchorCtr="0" forceAA="0" compatLnSpc="1">
+                        <a:prstTxWarp prst="textNoShape">
+                          <a:avLst/>
+                        </a:prstTxWarp>
+                        <a:noAutofit/>
+                      </wps:bodyPr>
+                    </wps:wsp>
+                  </a:graphicData>
+                </a:graphic>
+                <wp14:sizeRelH relativeFrom="margin">
+                  <wp14:pctWidth>0</wp14:pctWidth>
+                </wp14:sizeRelH>
+                <wp14:sizeRelV relativeFrom="margin">
+                  <wp14:pctHeight>0</wp14:pctHeight>
+                </wp14:sizeRelV>
+              </wp:anchor>
+            </w:drawing>
+          </mc:Choice>
+          <mc:Fallback>
+            <w:pict>
+              <v:shapetype w14:anchorId="2B33D304" id="_x0000_t202" coordsize="21600,21600" o:spt="202" path="m0,0l0,21600,21600,21600,21600,0xe">
+                <v:stroke joinstyle="miter"/>
+                <v:path gradientshapeok="t" o:connecttype="rect"/>
+              </v:shapetype>
+              <v:shape id="Text Box 4" o:spid="_x0000_s1026" type="#_x0000_t202" style="position:absolute;left:0;text-align:left;margin-left:381.3pt;margin-top:111.4pt;width:108.45pt;height:117.4pt;z-index:251665408;visibility:visible;mso-wrap-style:square;mso-width-percent:0;mso-height-percent:0;mso-wrap-distance-left:9pt;mso-wrap-distance-top:0;mso-wrap-distance-right:9pt;mso-wrap-distance-bottom:0;mso-position-horizontal:absolute;mso-position-horizontal-relative:text;mso-position-vertical:absolute;mso-position-vertical-relative:text;mso-width-percent:0;mso-height-percent:0;mso-width-relative:margin;mso-height-relative:margin;v-text-anchor:top" o:gfxdata="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" filled="f" stroked="f">
+                <v:textbox>
+                  <w:txbxContent>
+                    <w:tbl>
+                      <w:tblPr>
+                        <w:tblStyle w:val="TableGrid"/>
+                        <w:tblW w:w="0" w:type="auto"/>
+                        <w:tblLook w:val="04A0" w:firstRow="1" w:lastRow="0" w:firstColumn="1" w:lastColumn="0" w:noHBand="0" w:noVBand="1"/>
+                      </w:tblPr>
+                      <w:tblGrid>
+                        <w:gridCol w:w="1871"/>
+                      </w:tblGrid>
+                      <w:tr>
+                        <w:tc>
+                          <w:tcPr>
+                            <w:tcW w:w="1886" w:type="dxa"/>
+                          </w:tcPr>
+                          <w:p>
+                            <w:pPr>
+                              <w:jc w:val="center"/>
+                            </w:pPr>
+                            <w:r>
+                              <w:t>index.html</w:t>
+                            </w:r>
+                          </w:p>
+                        </w:tc>
+                      </w:tr>
+                    </w:tbl>
+                    <w:p>
+                      <w:pPr>
+                        <w:jc w:val="center"/>
+                        <w:rPr>
+                          <w:b/>
+                          <w:u w:val="single"/>
+                        </w:rPr>
+                      </w:pPr>
+                      <w:r>
+                        <w:rPr>
+                          <w:b/>
+                          <w:u w:val="single"/>
+                        </w:rPr>
+                        <w:t>Fields:</w:t>
+                      </w:r>
+                    </w:p>
+                    <w:p>
+                      <w:pPr>
+                        <w:jc w:val="center"/>
+                        <w:rPr>
+                          <w:b/>
+                          <w:u w:val="single"/>
+                        </w:rPr>
+                      </w:pPr>
+                      <w:r>
+                        <w:rPr>
+                          <w:b/>
+                          <w:u w:val="single"/>
+                        </w:rPr>
+                        <w:t>Constructors:</w:t>
+                      </w:r>
+                    </w:p>
+                    <w:p>
+                      <w:pPr>
+                        <w:jc w:val="center"/>
+                        <w:rPr>
+                          <w:b/>
+                          <w:u w:val="single"/>
+                        </w:rPr>
+                      </w:pPr>
+                    </w:p>
+                  </w:txbxContent>
+                </v:textbox>
+                <w10:wrap type="square"/>
+              </v:shape>
+            </w:pict>
+          </mc:Fallback>
+        </mc:AlternateContent>
+      </w:r>
+      <w:r>
+        <w:rPr>
+          <w:noProof/>
+        </w:rPr>
+        <mc:AlternateContent>
+          <mc:Choice Requires="wps">
+            <w:drawing>
+              <wp:anchor distT="0" distB="0" distL="114300" distR="114300" simplePos="0" relativeHeight="251670528" behindDoc="0" locked="0" layoutInCell="1" allowOverlap="1" wp14:anchorId="4D1BF651" wp14:editId="2F3A3C46">
+                <wp:simplePos x="0" y="0"/>
+                <wp:positionH relativeFrom="column">
+                  <wp:posOffset>3711575</wp:posOffset>
+                </wp:positionH>
+                <wp:positionV relativeFrom="paragraph">
+                  <wp:posOffset>617220</wp:posOffset>
+                </wp:positionV>
+                <wp:extent cx="1141095" cy="680085"/>
+                <wp:effectExtent l="0" t="0" r="103505" b="81915"/>
+                <wp:wrapNone/>
+                <wp:docPr id="7" name="Straight Arrow Connector 7"/>
+                <wp:cNvGraphicFramePr/>
+                <a:graphic xmlns:a="http://schemas.openxmlformats.org/drawingml/2006/main">
+                  <a:graphicData uri="http://schemas.microsoft.com/office/word/2010/wordprocessingShape">
+                    <wps:wsp>
+                      <wps:cNvCnPr/>
+                      <wps:spPr>
+                        <a:xfrm>
+                          <a:off x="0" y="0"/>
+                          <a:ext cx="1141095" cy="680085"/>
+                        </a:xfrm>
+                        <a:prstGeom prst="straightConnector1">
+                          <a:avLst/>
+                        </a:prstGeom>
+                        <a:ln>
+                          <a:tailEnd type="triangle"/>
+                        </a:ln>
+                      </wps:spPr>
+                      <wps:style>
+                        <a:lnRef idx="1">
+                          <a:schemeClr val="accent1"/>
+                        </a:lnRef>
+                        <a:fillRef idx="0">
+                          <a:schemeClr val="accent1"/>
+                        </a:fillRef>
+                        <a:effectRef idx="0">
+                          <a:schemeClr val="accent1"/>
+                        </a:effectRef>
+                        <a:fontRef idx="minor">
+                          <a:schemeClr val="tx1"/>
+                        </a:fontRef>
+                      </wps:style>
+                      <wps:bodyPr/>
+                    </wps:wsp>
+                  </a:graphicData>
+                </a:graphic>
+                <wp14:sizeRelH relativeFrom="margin">
+                  <wp14:pctWidth>0</wp14:pctWidth>
+                </wp14:sizeRelH>
+                <wp14:sizeRelV relativeFrom="margin">
+                  <wp14:pctHeight>0</wp14:pctHeight>
+                </wp14:sizeRelV>
+              </wp:anchor>
+            </w:drawing>
+          </mc:Choice>
+          <mc:Fallback>
+            <w:pict>
+              <v:shapetype w14:anchorId="50DE7E52" id="_x0000_t32" coordsize="21600,21600" o:spt="32" o:oned="t" path="m0,0l21600,21600e" filled="f">
+                <v:path arrowok="t" fillok="f" o:connecttype="none"/>
+                <o:lock v:ext="edit" shapetype="t"/>
+              </v:shapetype>
+              <v:shape id="Straight Arrow Connector 7" o:spid="_x0000_s1026" type="#_x0000_t32" style="position:absolute;margin-left:292.25pt;margin-top:48.6pt;width:89.85pt;height:53.55pt;z-index:251670528;visibility:visible;mso-wrap-style:square;mso-width-percent:0;mso-height-percent:0;mso-wrap-distance-left:9pt;mso-wrap-distance-top:0;mso-wrap-distance-right:9pt;mso-wrap-distance-bottom:0;mso-position-horizontal:absolute;mso-position-horizontal-relative:text;mso-position-vertical:absolute;mso-position-vertical-relative:text;mso-width-percent:0;mso-height-percent:0;mso-width-relative:margin;mso-height-relative:margin" o:gfxdata="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" strokecolor="#5b9bd5 [3204]" strokeweight=".5pt">
+                <v:stroke endarrow="block" joinstyle="miter"/>
+              </v:shape>
+            </w:pict>
+          </mc:Fallback>
+        </mc:AlternateContent>
+      </w:r>
+      <w:r>
+        <w:rPr>
+          <w:noProof/>
+        </w:rPr>
+        <mc:AlternateContent>
+          <mc:Choice Requires="wps">
+            <w:drawing>
+              <wp:anchor distT="0" distB="0" distL="114300" distR="114300" simplePos="0" relativeHeight="251666432" behindDoc="0" locked="0" layoutInCell="1" allowOverlap="1" wp14:anchorId="1DD1AEC4" wp14:editId="25218865">
+                <wp:simplePos x="0" y="0"/>
+                <wp:positionH relativeFrom="column">
+                  <wp:posOffset>1081405</wp:posOffset>
+                </wp:positionH>
+                <wp:positionV relativeFrom="paragraph">
+                  <wp:posOffset>1995923</wp:posOffset>
+                </wp:positionV>
+                <wp:extent cx="1141095" cy="680085"/>
+                <wp:effectExtent l="0" t="0" r="103505" b="81915"/>
+                <wp:wrapNone/>
+                <wp:docPr id="5" name="Straight Arrow Connector 5"/>
+                <wp:cNvGraphicFramePr/>
+                <a:graphic xmlns:a="http://schemas.openxmlformats.org/drawingml/2006/main">
+                  <a:graphicData uri="http://schemas.microsoft.com/office/word/2010/wordprocessingShape">
+                    <wps:wsp>
+                      <wps:cNvCnPr/>
+                      <wps:spPr>
+                        <a:xfrm>
+                          <a:off x="0" y="0"/>
+                          <a:ext cx="1141095" cy="680085"/>
+                        </a:xfrm>
+                        <a:prstGeom prst="straightConnector1">
+                          <a:avLst/>
+                        </a:prstGeom>
+                        <a:ln>
+                          <a:tailEnd type="triangle"/>
+                        </a:ln>
+                      </wps:spPr>
+                      <wps:style>
+                        <a:lnRef idx="1">
+                          <a:schemeClr val="accent1"/>
+                        </a:lnRef>
+                        <a:fillRef idx="0">
+                          <a:schemeClr val="accent1"/>
+                        </a:fillRef>
+                        <a:effectRef idx="0">
+                          <a:schemeClr val="accent1"/>
+                        </a:effectRef>
+                        <a:fontRef idx="minor">
+                          <a:schemeClr val="tx1"/>
+                        </a:fontRef>
+                      </wps:style>
+                      <wps:bodyPr/>
+                    </wps:wsp>
+                  </a:graphicData>
+                </a:graphic>
+                <wp14:sizeRelH relativeFrom="margin">
+                  <wp14:pctWidth>0</wp14:pctWidth>
+                </wp14:sizeRelH>
+                <wp14:sizeRelV relativeFrom="margin">
+                  <wp14:pctHeight>0</wp14:pctHeight>
+                </wp14:sizeRelV>
+              </wp:anchor>
+            </w:drawing>
+          </mc:Choice>
+          <mc:Fallback>
+            <w:pict>
+              <v:shape w14:anchorId="372BA4C0" id="Straight Arrow Connector 5" o:spid="_x0000_s1026" type="#_x0000_t32" style="position:absolute;margin-left:85.15pt;margin-top:157.15pt;width:89.85pt;height:53.55pt;z-index:251666432;visibility:visible;mso-wrap-style:square;mso-width-percent:0;mso-height-percent:0;mso-wrap-distance-left:9pt;mso-wrap-distance-top:0;mso-wrap-distance-right:9pt;mso-wrap-distance-bottom:0;mso-position-horizontal:absolute;mso-position-horizontal-relative:text;mso-position-vertical:absolute;mso-position-vertical-relative:text;mso-width-percent:0;mso-height-percent:0;mso-width-relative:margin;mso-height-relative:margin" o:gfxdata="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" strokecolor="#5b9bd5 [3204]" strokeweight=".5pt">
+                <v:stroke endarrow="block" joinstyle="miter"/>
+              </v:shape>
+            </w:pict>
+          </mc:Fallback>
+        </mc:AlternateContent>
+      </w:r>
+      <w:r>
+        <w:rPr>
+          <w:noProof/>
+        </w:rPr>
+        <mc:AlternateContent>
+          <mc:Choice Requires="wps">
+            <w:drawing>
+              <wp:anchor distT="0" distB="0" distL="114300" distR="114300" simplePos="0" relativeHeight="251668480" behindDoc="0" locked="0" layoutInCell="1" allowOverlap="1" wp14:anchorId="0CA7EB45" wp14:editId="7244101F">
+                <wp:simplePos x="0" y="0"/>
+                <wp:positionH relativeFrom="column">
+                  <wp:posOffset>3700130</wp:posOffset>
+                </wp:positionH>
+                <wp:positionV relativeFrom="paragraph">
+                  <wp:posOffset>2102484</wp:posOffset>
+                </wp:positionV>
+                <wp:extent cx="1151905" cy="687897"/>
+                <wp:effectExtent l="0" t="50800" r="67310" b="48895"/>
+                <wp:wrapNone/>
+                <wp:docPr id="6" name="Straight Arrow Connector 6"/>
+                <wp:cNvGraphicFramePr/>
+                <a:graphic xmlns:a="http://schemas.openxmlformats.org/drawingml/2006/main">
+                  <a:graphicData uri="http://schemas.microsoft.com/office/word/2010/wordprocessingShape">
+                    <wps:wsp>
+                      <wps:cNvCnPr/>
+                      <wps:spPr>
+                        <a:xfrm flipV="1">
+                          <a:off x="0" y="0"/>
+                          <a:ext cx="1151905" cy="687897"/>
+                        </a:xfrm>
+                        <a:prstGeom prst="straightConnector1">
+                          <a:avLst/>
+                        </a:prstGeom>
+                        <a:ln>
+                          <a:tailEnd type="triangle"/>
+                        </a:ln>
+                      </wps:spPr>
+                      <wps:style>
+                        <a:lnRef idx="1">
+                          <a:schemeClr val="accent1"/>
+                        </a:lnRef>
+                        <a:fillRef idx="0">
+                          <a:schemeClr val="accent1"/>
+                        </a:fillRef>
+                        <a:effectRef idx="0">
+                          <a:schemeClr val="accent1"/>
+                        </a:effectRef>
+                        <a:fontRef idx="minor">
+                          <a:schemeClr val="tx1"/>
+                        </a:fontRef>
+                      </wps:style>
+                      <wps:bodyPr/>
+                    </wps:wsp>
+                  </a:graphicData>
+                </a:graphic>
+                <wp14:sizeRelH relativeFrom="margin">
+                  <wp14:pctWidth>0</wp14:pctWidth>
+                </wp14:sizeRelH>
+                <wp14:sizeRelV relativeFrom="margin">
+                  <wp14:pctHeight>0</wp14:pctHeight>
+                </wp14:sizeRelV>
+              </wp:anchor>
+            </w:drawing>
+          </mc:Choice>
+          <mc:Fallback>
+            <w:pict>
+              <v:shape w14:anchorId="526BDDC9" id="Straight Arrow Connector 6" o:spid="_x0000_s1026" type="#_x0000_t32" style="position:absolute;margin-left:291.35pt;margin-top:165.55pt;width:90.7pt;height:54.15pt;flip:y;z-index:251668480;visibility:visible;mso-wrap-style:square;mso-width-percent:0;mso-height-percent:0;mso-wrap-distance-left:9pt;mso-wrap-distance-top:0;mso-wrap-distance-right:9pt;mso-wrap-distance-bottom:0;mso-position-horizontal:absolute;mso-position-horizontal-relative:text;mso-position-vertical:absolute;mso-position-vertical-relative:text;mso-width-percent:0;mso-height-percent:0;mso-width-relative:margin;mso-height-relative:margin" o:gfxdata="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" strokecolor="#5b9bd5 [3204]" strokeweight=".5pt">
+                <v:stroke endarrow="block" joinstyle="miter"/>
+              </v:shape>
+            </w:pict>
+          </mc:Fallback>
+        </mc:AlternateContent>
+      </w:r>
+      <w:r>
+        <w:rPr>
+          <w:noProof/>
+        </w:rPr>
+        <mc:AlternateContent>
+          <mc:Choice Requires="wps">
+            <w:drawing>
+              <wp:anchor distT="0" distB="0" distL="114300" distR="114300" simplePos="0" relativeHeight="251659264" behindDoc="0" locked="0" layoutInCell="1" allowOverlap="1" wp14:anchorId="7777B345" wp14:editId="7AED35E2">
+                <wp:simplePos x="0" y="0"/>
+                <wp:positionH relativeFrom="column">
+                  <wp:posOffset>-295275</wp:posOffset>
+                </wp:positionH>
+                <wp:positionV relativeFrom="paragraph">
+                  <wp:posOffset>956029</wp:posOffset>
+                </wp:positionV>
+                <wp:extent cx="1377315" cy="1490980"/>
+                <wp:effectExtent l="0" t="0" r="0" b="7620"/>
+                <wp:wrapSquare wrapText="bothSides"/>
+                <wp:docPr id="1" name="Text Box 1"/>
+                <wp:cNvGraphicFramePr/>
+                <a:graphic xmlns:a="http://schemas.openxmlformats.org/drawingml/2006/main">
+                  <a:graphicData uri="http://schemas.microsoft.com/office/word/2010/wordprocessingShape">
+                    <wps:wsp>
+                      <wps:cNvSpPr txBox="1"/>
+                      <wps:spPr>
+                        <a:xfrm>
+                          <a:off x="0" y="0"/>
+                          <a:ext cx="1377315" cy="1490980"/>
+                        </a:xfrm>
+                        <a:prstGeom prst="rect">
+                          <a:avLst/>
+                        </a:prstGeom>
+                        <a:noFill/>
+                        <a:ln>
+                          <a:noFill/>
+                        </a:ln>
+                        <a:effectLst/>
+                      </wps:spPr>
+                      <wps:style>
+                        <a:lnRef idx="0">
+                          <a:schemeClr val="accent1"/>
+                        </a:lnRef>
+                        <a:fillRef idx="0">
+                          <a:schemeClr val="accent1"/>
+                        </a:fillRef>
+                        <a:effectRef idx="0">
+                          <a:schemeClr val="accent1"/>
+                        </a:effectRef>
+                        <a:fontRef idx="minor">
+                          <a:schemeClr val="dk1"/>
+                        </a:fontRef>
+                      </wps:style>
+                      <wps:txbx>
+                        <w:txbxContent>
+                          <w:tbl>
+                            <w:tblPr>
+                              <w:tblStyle w:val="TableGrid"/>
+                              <w:tblW w:w="0" w:type="auto"/>
+                              <w:tblLook w:val="04A0" w:firstRow="1" w:lastRow="0" w:firstColumn="1" w:lastColumn="0" w:noHBand="0" w:noVBand="1"/>
+                            </w:tblPr>
+                            <w:tblGrid>
+                              <w:gridCol w:w="1871"/>
+                            </w:tblGrid>
+                            <w:tr>
+                              <w:tc>
+                                <w:tcPr>
+                                  <w:tcW w:w="1886" w:type="dxa"/>
+                                </w:tcPr>
+                                <w:p>
+                                  <w:pPr>
+                                    <w:jc w:val="center"/>
+                                  </w:pPr>
+                                  <w:r>
+                                    <w:t>Database</w:t>
+                                  </w:r>
+                                </w:p>
+                              </w:tc>
+                            </w:tr>
+                          </w:tbl>
+                          <w:p>
+                            <w:pPr>
+                              <w:jc w:val="center"/>
+                              <w:rPr>
+                                <w:b/>
+                                <w:u w:val="single"/>
+                              </w:rPr>
+                            </w:pPr>
+                            <w:r>
+                              <w:rPr>
+                                <w:b/>
+                                <w:u w:val="single"/>
+                              </w:rPr>
+                              <w:t>Fields:</w:t>
+                            </w:r>
+                          </w:p>
+                          <w:p>
+                            <w:pPr>
+                              <w:jc w:val="center"/>
+                            </w:pPr>
+                            <w:r>
+                              <w:t>-mp3s array of arrays</w:t>
+                            </w:r>
+                          </w:p>
+                          <w:p>
+                            <w:pPr>
+                              <w:jc w:val="center"/>
+                              <w:rPr>
+                                <w:b/>
+                                <w:u w:val="single"/>
+                              </w:rPr>
+                            </w:pPr>
+                            <w:r>
+                              <w:rPr>
+                                <w:b/>
+                                <w:u w:val="single"/>
+                              </w:rPr>
+                              <w:t>Constructors:</w:t>
+                            </w:r>
+                          </w:p>
+                          <w:p>
+                            <w:pPr>
+                              <w:jc w:val="center"/>
+                            </w:pPr>
+                            <w:r>
+                              <w:t>Methods:</w:t>
+                            </w:r>
+                          </w:p>
+                          <w:p>
+                            <w:pPr>
+                              <w:jc w:val="center"/>
+                            </w:pPr>
+                            <w:r>
+                              <w:t>-</w:t>
+                            </w:r>
+                            <w:r>
+                              <w:t>/</w:t>
+                            </w:r>
+                            <w:r>
+                              <w:t>load</w:t>
+                            </w:r>
+                          </w:p>
+                        </w:txbxContent>
+                      </wps:txbx>
+                      <wps:bodyPr rot="0" spcFirstLastPara="0" vertOverflow="overflow" horzOverflow="overflow" vert="horz" wrap="square" lIns="91440" tIns="45720" rIns="91440" bIns="45720" numCol="1" spcCol="0" rtlCol="0" fromWordArt="0" anchor="t" anchorCtr="0" forceAA="0" compatLnSpc="1">
+                        <a:prstTxWarp prst="textNoShape">
+                          <a:avLst/>
+                        </a:prstTxWarp>
+                        <a:noAutofit/>
+                      </wps:bodyPr>
+                    </wps:wsp>
+                  </a:graphicData>
+                </a:graphic>
+                <wp14:sizeRelH relativeFrom="margin">
+                  <wp14:pctWidth>0</wp14:pctWidth>
+                </wp14:sizeRelH>
+                <wp14:sizeRelV relativeFrom="margin">
+                  <wp14:pctHeight>0</wp14:pctHeight>
+                </wp14:sizeRelV>
+              </wp:anchor>
+            </w:drawing>
+          </mc:Choice>
+          <mc:Fallback>
+            <w:pict>
+              <v:shape w14:anchorId="7777B345" id="Text Box 1" o:spid="_x0000_s1027" type="#_x0000_t202" style="position:absolute;left:0;text-align:left;margin-left:-23.25pt;margin-top:75.3pt;width:108.45pt;height:117.4pt;z-index:251659264;visibility:visible;mso-wrap-style:square;mso-width-percent:0;mso-height-percent:0;mso-wrap-distance-left:9pt;mso-wrap-distance-top:0;mso-wrap-distance-right:9pt;mso-wrap-distance-bottom:0;mso-position-horizontal:absolute;mso-position-horizontal-relative:text;mso-position-vertical:absolute;mso-position-vertical-relative:text;mso-width-percent:0;mso-height-percent:0;mso-width-relative:margin;mso-height-relative:margin;v-text-anchor:top" o:gfxdata="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" filled="f" stroked="f">
+                <v:textbox>
+                  <w:txbxContent>
+                    <w:tbl>
+                      <w:tblPr>
+                        <w:tblStyle w:val="TableGrid"/>
+                        <w:tblW w:w="0" w:type="auto"/>
+                        <w:tblLook w:val="04A0" w:firstRow="1" w:lastRow="0" w:firstColumn="1" w:lastColumn="0" w:noHBand="0" w:noVBand="1"/>
+                      </w:tblPr>
+                      <w:tblGrid>
+                        <w:gridCol w:w="1871"/>
+                      </w:tblGrid>
+                      <w:tr>
+                        <w:tc>
+                          <w:tcPr>
+                            <w:tcW w:w="1886" w:type="dxa"/>
+                          </w:tcPr>
+                          <w:p>
+                            <w:pPr>
+                              <w:jc w:val="center"/>
+                            </w:pPr>
+                            <w:r>
+                              <w:t>Database</w:t>
+                            </w:r>
+                          </w:p>
+                        </w:tc>
+                      </w:tr>
+                    </w:tbl>
+                    <w:p>
+                      <w:pPr>
+                        <w:jc w:val="center"/>
+                        <w:rPr>
+                          <w:b/>
+                          <w:u w:val="single"/>
+                        </w:rPr>
+                      </w:pPr>
+                      <w:r>
+                        <w:rPr>
+                          <w:b/>
+                          <w:u w:val="single"/>
+                        </w:rPr>
+                        <w:t>Fields:</w:t>
+                      </w:r>
+                    </w:p>
+                    <w:p>
+                      <w:pPr>
+                        <w:jc w:val="center"/>
+                      </w:pPr>
+                      <w:r>
+                        <w:t>-mp3s array of arrays</w:t>
+                      </w:r>
+                    </w:p>
+                    <w:p>
+                      <w:pPr>
+                        <w:jc w:val="center"/>
+                        <w:rPr>
+                          <w:b/>
+                          <w:u w:val="single"/>
+                        </w:rPr>
+                      </w:pPr>
+                      <w:r>
+                        <w:rPr>
+                          <w:b/>
+                          <w:u w:val="single"/>
+                        </w:rPr>
+                        <w:t>Constructors:</w:t>
+                      </w:r>
+                    </w:p>
+                    <w:p>
+                      <w:pPr>
+                        <w:jc w:val="center"/>
+                      </w:pPr>
+                      <w:r>
+                        <w:t>Methods:</w:t>
+                      </w:r>
+                    </w:p>
+                    <w:p>
+                      <w:pPr>
+                        <w:jc w:val="center"/>
+                      </w:pPr>
+                      <w:r>
+                        <w:t>-</w:t>
+                      </w:r>
+                      <w:r>
+                        <w:t>/</w:t>
+                      </w:r>
+                      <w:r>
+                        <w:t>load</w:t>
+                      </w:r>
+                    </w:p>
+                  </w:txbxContent>
+                </v:textbox>
+                <w10:wrap type="square"/>
+              </v:shape>
+            </w:pict>
+          </mc:Fallback>
+        </mc:AlternateContent>
+      </w:r>
+      <w:r>
+        <w:rPr>
+          <w:noProof/>
+        </w:rPr>
+        <mc:AlternateContent>
+          <mc:Choice Requires="wps">
+            <w:drawing>
+              <wp:anchor distT="0" distB="0" distL="114300" distR="114300" simplePos="0" relativeHeight="251663360" behindDoc="0" locked="0" layoutInCell="1" allowOverlap="1" wp14:anchorId="01DE2090" wp14:editId="5B15ED00">
+                <wp:simplePos x="0" y="0"/>
+                <wp:positionH relativeFrom="column">
+                  <wp:posOffset>2341880</wp:posOffset>
+                </wp:positionH>
+                <wp:positionV relativeFrom="paragraph">
+                  <wp:posOffset>271263</wp:posOffset>
                 </wp:positionV>
                 <wp:extent cx="1377315" cy="1490980"/>
                 <wp:effectExtent l="0" t="0" r="0" b="7620"/>
@@ -96,22 +802,33 @@
                           <w:p>
                             <w:pPr>
                               <w:jc w:val="center"/>
-                            </w:pPr>
-                            <w:r>
+                              <w:rPr>
+                                <w:b/>
+                                <w:u w:val="single"/>
+                              </w:rPr>
+                            </w:pPr>
+                            <w:r>
+                              <w:rPr>
+                                <w:b/>
+                                <w:u w:val="single"/>
+                              </w:rPr>
                               <w:t>Fields:</w:t>
                             </w:r>
                           </w:p>
                           <w:p>
                             <w:pPr>
                               <w:jc w:val="center"/>
-                            </w:pPr>
-                            <w:r>
-                              <w:t>Construct</w:t>
-                            </w:r>
-                            <w:bookmarkStart w:id="0" w:name="_GoBack"/>
-                            <w:bookmarkEnd w:id="0"/>
-                            <w:r>
-                              <w:t>ors:</w:t>
+                              <w:rPr>
+                                <w:b/>
+                                <w:u w:val="single"/>
+                              </w:rPr>
+                            </w:pPr>
+                            <w:r>
+                              <w:rPr>
+                                <w:b/>
+                                <w:u w:val="single"/>
+                              </w:rPr>
+                              <w:t>Constructors:</w:t>
                             </w:r>
                           </w:p>
                           <w:p>
@@ -170,11 +887,7 @@
           </mc:Choice>
           <mc:Fallback>
             <w:pict>
-              <v:shapetype w14:anchorId="01DE2090" id="_x0000_t202" coordsize="21600,21600" o:spt="202" path="m0,0l0,21600,21600,21600,21600,0xe">
-                <v:stroke joinstyle="miter"/>
-                <v:path gradientshapeok="t" o:connecttype="rect"/>
-              </v:shapetype>
-              <v:shape id="Text Box 3" o:spid="_x0000_s1026" type="#_x0000_t202" style="position:absolute;left:0;text-align:left;margin-left:210.55pt;margin-top:30.3pt;width:108.45pt;height:117.4pt;z-index:251663360;visibility:visible;mso-wrap-style:square;mso-width-percent:0;mso-height-percent:0;mso-wrap-distance-left:9pt;mso-wrap-distance-top:0;mso-wrap-distance-right:9pt;mso-wrap-distance-bottom:0;mso-position-horizontal:absolute;mso-position-horizontal-relative:text;mso-position-vertical:absolute;mso-position-vertical-relative:text;mso-width-percent:0;mso-height-percent:0;mso-width-relative:margin;mso-height-relative:margin;v-text-anchor:top" o:gfxdata="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" filled="f" stroked="f">
+              <v:shape w14:anchorId="01DE2090" id="Text Box 3" o:spid="_x0000_s1028" type="#_x0000_t202" style="position:absolute;left:0;text-align:left;margin-left:184.4pt;margin-top:21.35pt;width:108.45pt;height:117.4pt;z-index:251663360;visibility:visible;mso-wrap-style:square;mso-width-percent:0;mso-height-percent:0;mso-wrap-distance-left:9pt;mso-wrap-distance-top:0;mso-wrap-distance-right:9pt;mso-wrap-distance-bottom:0;mso-position-horizontal:absolute;mso-position-horizontal-relative:text;mso-position-vertical:absolute;mso-position-vertical-relative:text;mso-width-percent:0;mso-height-percent:0;mso-width-relative:margin;mso-height-relative:margin;v-text-anchor:top" o:gfxdata="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" filled="f" stroked="f">
                 <v:textbox>
                   <w:txbxContent>
                     <w:tbl>
@@ -205,22 +918,33 @@
                     <w:p>
                       <w:pPr>
                         <w:jc w:val="center"/>
+                        <w:rPr>
+                          <w:b/>
+                          <w:u w:val="single"/>
+                        </w:rPr>
                       </w:pPr>
                       <w:r>
+                        <w:rPr>
+                          <w:b/>
+                          <w:u w:val="single"/>
+                        </w:rPr>
                         <w:t>Fields:</w:t>
                       </w:r>
                     </w:p>
                     <w:p>
                       <w:pPr>
                         <w:jc w:val="center"/>
+                        <w:rPr>
+                          <w:b/>
+                          <w:u w:val="single"/>
+                        </w:rPr>
                       </w:pPr>
                       <w:r>
-                        <w:t>Construct</w:t>
-                      </w:r>
-                      <w:bookmarkStart w:id="1" w:name="_GoBack"/>
-                      <w:bookmarkEnd w:id="1"/>
-                      <w:r>
-                        <w:t>ors:</w:t>
+                        <w:rPr>
+                          <w:b/>
+                          <w:u w:val="single"/>
+                        </w:rPr>
+                        <w:t>Constructors:</w:t>
                       </w:r>
                     </w:p>
                     <w:p>
@@ -272,13 +996,13 @@
         <mc:AlternateContent>
           <mc:Choice Requires="wps">
             <w:drawing>
-              <wp:anchor distT="0" distB="0" distL="114300" distR="114300" simplePos="0" relativeHeight="251661312" behindDoc="0" locked="0" layoutInCell="1" allowOverlap="1" wp14:anchorId="59C5E343" wp14:editId="17AC74BB">
+              <wp:anchor distT="0" distB="0" distL="114300" distR="114300" simplePos="0" relativeHeight="251661312" behindDoc="0" locked="0" layoutInCell="1" allowOverlap="1" wp14:anchorId="59C5E343" wp14:editId="08B79523">
                 <wp:simplePos x="0" y="0"/>
                 <wp:positionH relativeFrom="column">
-                  <wp:posOffset>1306446</wp:posOffset>
+                  <wp:posOffset>2335530</wp:posOffset>
                 </wp:positionH>
                 <wp:positionV relativeFrom="paragraph">
-                  <wp:posOffset>388620</wp:posOffset>
+                  <wp:posOffset>1868052</wp:posOffset>
                 </wp:positionV>
                 <wp:extent cx="1377315" cy="1490980"/>
                 <wp:effectExtent l="0" t="0" r="0" b="7620"/>
@@ -350,8 +1074,16 @@
                           <w:p>
                             <w:pPr>
                               <w:jc w:val="center"/>
-                            </w:pPr>
-                            <w:r>
+                              <w:rPr>
+                                <w:b/>
+                                <w:u w:val="single"/>
+                              </w:rPr>
+                            </w:pPr>
+                            <w:r>
+                              <w:rPr>
+                                <w:b/>
+                                <w:u w:val="single"/>
+                              </w:rPr>
                               <w:t>Fields:</w:t>
                             </w:r>
                           </w:p>
@@ -359,6 +1091,9 @@
                             <w:pPr>
                               <w:jc w:val="center"/>
                             </w:pPr>
+                            <w:r>
+                              <w:t>-</w:t>
+                            </w:r>
                             <w:proofErr w:type="spellStart"/>
                             <w:r>
                               <w:t>url</w:t>
@@ -368,8 +1103,16 @@
                           <w:p>
                             <w:pPr>
                               <w:jc w:val="center"/>
-                            </w:pPr>
-                            <w:r>
+                              <w:rPr>
+                                <w:b/>
+                                <w:u w:val="single"/>
+                              </w:rPr>
+                            </w:pPr>
+                            <w:r>
+                              <w:rPr>
+                                <w:b/>
+                                <w:u w:val="single"/>
+                              </w:rPr>
                               <w:t>Constructors:</w:t>
                             </w:r>
                           </w:p>
@@ -424,7 +1167,7 @@
           </mc:Choice>
           <mc:Fallback>
             <w:pict>
-              <v:shape w14:anchorId="59C5E343" id="Text Box 2" o:spid="_x0000_s1027" type="#_x0000_t202" style="position:absolute;left:0;text-align:left;margin-left:102.85pt;margin-top:30.6pt;width:108.45pt;height:117.4pt;z-index:251661312;visibility:visible;mso-wrap-style:square;mso-width-percent:0;mso-height-percent:0;mso-wrap-distance-left:9pt;mso-wrap-distance-top:0;mso-wrap-distance-right:9pt;mso-wrap-distance-bottom:0;mso-position-horizontal:absolute;mso-position-horizontal-relative:text;mso-position-vertical:absolute;mso-position-vertical-relative:text;mso-width-percent:0;mso-height-percent:0;mso-width-relative:margin;mso-height-relative:margin;v-text-anchor:top" o:gfxdata="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" filled="f" stroked="f">
+              <v:shape w14:anchorId="59C5E343" id="Text Box 2" o:spid="_x0000_s1029" type="#_x0000_t202" style="position:absolute;left:0;text-align:left;margin-left:183.9pt;margin-top:147.1pt;width:108.45pt;height:117.4pt;z-index:251661312;visibility:visible;mso-wrap-style:square;mso-width-percent:0;mso-height-percent:0;mso-wrap-distance-left:9pt;mso-wrap-distance-top:0;mso-wrap-distance-right:9pt;mso-wrap-distance-bottom:0;mso-position-horizontal:absolute;mso-position-horizontal-relative:text;mso-position-vertical:absolute;mso-position-vertical-relative:text;mso-width-percent:0;mso-height-percent:0;mso-width-relative:margin;mso-height-relative:margin;v-text-anchor:top" o:gfxdata="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" filled="f" stroked="f">
                 <v:textbox>
                   <w:txbxContent>
                     <w:tbl>
@@ -458,8 +1201,16 @@
                     <w:p>
                       <w:pPr>
                         <w:jc w:val="center"/>
+                        <w:rPr>
+                          <w:b/>
+                          <w:u w:val="single"/>
+                        </w:rPr>
                       </w:pPr>
                       <w:r>
+                        <w:rPr>
+                          <w:b/>
+                          <w:u w:val="single"/>
+                        </w:rPr>
                         <w:t>Fields:</w:t>
                       </w:r>
                     </w:p>
@@ -467,6 +1218,9 @@
                       <w:pPr>
                         <w:jc w:val="center"/>
                       </w:pPr>
+                      <w:r>
+                        <w:t>-</w:t>
+                      </w:r>
                       <w:proofErr w:type="spellStart"/>
                       <w:r>
                         <w:t>url</w:t>
@@ -476,8 +1230,16 @@
                     <w:p>
                       <w:pPr>
                         <w:jc w:val="center"/>
+                        <w:rPr>
+                          <w:b/>
+                          <w:u w:val="single"/>
+                        </w:rPr>
                       </w:pPr>
                       <w:r>
+                        <w:rPr>
+                          <w:b/>
+                          <w:u w:val="single"/>
+                        </w:rPr>
                         <w:t>Constructors:</w:t>
                       </w:r>
                     </w:p>
@@ -508,235 +1270,6 @@
                       <w:proofErr w:type="gramEnd"/>
                       <w:r>
                         <w:t>)</w:t>
-                      </w:r>
-                    </w:p>
-                  </w:txbxContent>
-                </v:textbox>
-                <w10:wrap type="square"/>
-              </v:shape>
-            </w:pict>
-          </mc:Fallback>
-        </mc:AlternateContent>
-      </w:r>
-      <w:r>
-        <w:rPr>
-          <w:noProof/>
-        </w:rPr>
-        <mc:AlternateContent>
-          <mc:Choice Requires="wps">
-            <w:drawing>
-              <wp:anchor distT="0" distB="0" distL="114300" distR="114300" simplePos="0" relativeHeight="251659264" behindDoc="0" locked="0" layoutInCell="1" allowOverlap="1" wp14:anchorId="7777B345" wp14:editId="46254924">
-                <wp:simplePos x="0" y="0"/>
-                <wp:positionH relativeFrom="column">
-                  <wp:posOffset>-66675</wp:posOffset>
-                </wp:positionH>
-                <wp:positionV relativeFrom="paragraph">
-                  <wp:posOffset>391795</wp:posOffset>
-                </wp:positionV>
-                <wp:extent cx="1377315" cy="1490980"/>
-                <wp:effectExtent l="0" t="0" r="0" b="7620"/>
-                <wp:wrapSquare wrapText="bothSides"/>
-                <wp:docPr id="1" name="Text Box 1"/>
-                <wp:cNvGraphicFramePr/>
-                <a:graphic xmlns:a="http://schemas.openxmlformats.org/drawingml/2006/main">
-                  <a:graphicData uri="http://schemas.microsoft.com/office/word/2010/wordprocessingShape">
-                    <wps:wsp>
-                      <wps:cNvSpPr txBox="1"/>
-                      <wps:spPr>
-                        <a:xfrm>
-                          <a:off x="0" y="0"/>
-                          <a:ext cx="1377315" cy="1490980"/>
-                        </a:xfrm>
-                        <a:prstGeom prst="rect">
-                          <a:avLst/>
-                        </a:prstGeom>
-                        <a:noFill/>
-                        <a:ln>
-                          <a:noFill/>
-                        </a:ln>
-                        <a:effectLst/>
-                      </wps:spPr>
-                      <wps:style>
-                        <a:lnRef idx="0">
-                          <a:schemeClr val="accent1"/>
-                        </a:lnRef>
-                        <a:fillRef idx="0">
-                          <a:schemeClr val="accent1"/>
-                        </a:fillRef>
-                        <a:effectRef idx="0">
-                          <a:schemeClr val="accent1"/>
-                        </a:effectRef>
-                        <a:fontRef idx="minor">
-                          <a:schemeClr val="dk1"/>
-                        </a:fontRef>
-                      </wps:style>
-                      <wps:txbx>
-                        <w:txbxContent>
-                          <w:tbl>
-                            <w:tblPr>
-                              <w:tblStyle w:val="TableGrid"/>
-                              <w:tblW w:w="0" w:type="auto"/>
-                              <w:tblLook w:val="04A0" w:firstRow="1" w:lastRow="0" w:firstColumn="1" w:lastColumn="0" w:noHBand="0" w:noVBand="1"/>
-                            </w:tblPr>
-                            <w:tblGrid>
-                              <w:gridCol w:w="1871"/>
-                            </w:tblGrid>
-                            <w:tr>
-                              <w:tc>
-                                <w:tcPr>
-                                  <w:tcW w:w="1886" w:type="dxa"/>
-                                </w:tcPr>
-                                <w:p>
-                                  <w:pPr>
-                                    <w:jc w:val="center"/>
-                                  </w:pPr>
-                                  <w:r>
-                                    <w:t>Database</w:t>
-                                  </w:r>
-                                </w:p>
-                              </w:tc>
-                            </w:tr>
-                          </w:tbl>
-                          <w:p>
-                            <w:pPr>
-                              <w:jc w:val="center"/>
-                            </w:pPr>
-                            <w:r>
-                              <w:t>Fields:</w:t>
-                            </w:r>
-                          </w:p>
-                          <w:p>
-                            <w:pPr>
-                              <w:jc w:val="center"/>
-                            </w:pPr>
-                            <w:r>
-                              <w:t>-mp3s array of arrays</w:t>
-                            </w:r>
-                          </w:p>
-                          <w:p>
-                            <w:pPr>
-                              <w:jc w:val="center"/>
-                            </w:pPr>
-                            <w:r>
-                              <w:t>Constructors:</w:t>
-                            </w:r>
-                          </w:p>
-                          <w:p>
-                            <w:pPr>
-                              <w:jc w:val="center"/>
-                            </w:pPr>
-                            <w:r>
-                              <w:t>Methods:</w:t>
-                            </w:r>
-                          </w:p>
-                          <w:p>
-                            <w:pPr>
-                              <w:jc w:val="center"/>
-                            </w:pPr>
-                            <w:r>
-                              <w:t>-</w:t>
-                            </w:r>
-                            <w:r>
-                              <w:t>/</w:t>
-                            </w:r>
-                            <w:r>
-                              <w:t>load</w:t>
-                            </w:r>
-                          </w:p>
-                        </w:txbxContent>
-                      </wps:txbx>
-                      <wps:bodyPr rot="0" spcFirstLastPara="0" vertOverflow="overflow" horzOverflow="overflow" vert="horz" wrap="square" lIns="91440" tIns="45720" rIns="91440" bIns="45720" numCol="1" spcCol="0" rtlCol="0" fromWordArt="0" anchor="t" anchorCtr="0" forceAA="0" compatLnSpc="1">
-                        <a:prstTxWarp prst="textNoShape">
-                          <a:avLst/>
-                        </a:prstTxWarp>
-                        <a:noAutofit/>
-                      </wps:bodyPr>
-                    </wps:wsp>
-                  </a:graphicData>
-                </a:graphic>
-                <wp14:sizeRelH relativeFrom="margin">
-                  <wp14:pctWidth>0</wp14:pctWidth>
-                </wp14:sizeRelH>
-                <wp14:sizeRelV relativeFrom="margin">
-                  <wp14:pctHeight>0</wp14:pctHeight>
-                </wp14:sizeRelV>
-              </wp:anchor>
-            </w:drawing>
-          </mc:Choice>
-          <mc:Fallback>
-            <w:pict>
-              <v:shape w14:anchorId="7777B345" id="Text Box 1" o:spid="_x0000_s1028" type="#_x0000_t202" style="position:absolute;left:0;text-align:left;margin-left:-5.25pt;margin-top:30.85pt;width:108.45pt;height:117.4pt;z-index:251659264;visibility:visible;mso-wrap-style:square;mso-width-percent:0;mso-height-percent:0;mso-wrap-distance-left:9pt;mso-wrap-distance-top:0;mso-wrap-distance-right:9pt;mso-wrap-distance-bottom:0;mso-position-horizontal:absolute;mso-position-horizontal-relative:text;mso-position-vertical:absolute;mso-position-vertical-relative:text;mso-width-percent:0;mso-height-percent:0;mso-width-relative:margin;mso-height-relative:margin;v-text-anchor:top" o:gfxdata="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" filled="f" stroked="f">
-                <v:textbox>
-                  <w:txbxContent>
-                    <w:tbl>
-                      <w:tblPr>
-                        <w:tblStyle w:val="TableGrid"/>
-                        <w:tblW w:w="0" w:type="auto"/>
-                        <w:tblLook w:val="04A0" w:firstRow="1" w:lastRow="0" w:firstColumn="1" w:lastColumn="0" w:noHBand="0" w:noVBand="1"/>
-                      </w:tblPr>
-                      <w:tblGrid>
-                        <w:gridCol w:w="1871"/>
-                      </w:tblGrid>
-                      <w:tr>
-                        <w:tc>
-                          <w:tcPr>
-                            <w:tcW w:w="1886" w:type="dxa"/>
-                          </w:tcPr>
-                          <w:p>
-                            <w:pPr>
-                              <w:jc w:val="center"/>
-                            </w:pPr>
-                            <w:r>
-                              <w:t>Database</w:t>
-                            </w:r>
-                          </w:p>
-                        </w:tc>
-                      </w:tr>
-                    </w:tbl>
-                    <w:p>
-                      <w:pPr>
-                        <w:jc w:val="center"/>
-                      </w:pPr>
-                      <w:r>
-                        <w:t>Fields:</w:t>
-                      </w:r>
-                    </w:p>
-                    <w:p>
-                      <w:pPr>
-                        <w:jc w:val="center"/>
-                      </w:pPr>
-                      <w:r>
-                        <w:t>-mp3s array of arrays</w:t>
-                      </w:r>
-                    </w:p>
-                    <w:p>
-                      <w:pPr>
-                        <w:jc w:val="center"/>
-                      </w:pPr>
-                      <w:r>
-                        <w:t>Constructors:</w:t>
-                      </w:r>
-                    </w:p>
-                    <w:p>
-                      <w:pPr>
-                        <w:jc w:val="center"/>
-                      </w:pPr>
-                      <w:r>
-                        <w:t>Methods:</w:t>
-                      </w:r>
-                    </w:p>
-                    <w:p>
-                      <w:pPr>
-                        <w:jc w:val="center"/>
-                      </w:pPr>
-                      <w:r>
-                        <w:t>-</w:t>
-                      </w:r>
-                      <w:r>
-                        <w:t>/</w:t>
-                      </w:r>
-                      <w:r>
-                        <w:t>load</w:t>
                       </w:r>
                     </w:p>
                   </w:txbxContent>

</xml_diff>